<commit_message>
backing up UI work
</commit_message>
<xml_diff>
--- a/Software/architecture.docx
+++ b/Software/architecture.docx
@@ -1635,7 +1635,216 @@
         <w:t>Handles all network requests</w:t>
       </w:r>
     </w:p>
-    <w:p/>
+    <w:p>
+      <w:pPr>
+        <w:pStyle w:val="ListParagraph"/>
+        <w:numPr>
+          <w:ilvl w:val="1"/>
+          <w:numId w:val="1"/>
+        </w:numPr>
+      </w:pPr>
+      <w:r>
+        <w:t>https://stackoverflow.com/questions/33229869/get-json-data-from-url-using-android</w:t>
+      </w:r>
+    </w:p>
+    <w:p>
+      <w:r>
+        <w:br w:type="page"/>
+      </w:r>
+    </w:p>
+    <w:p>
+      <w:pPr>
+        <w:pStyle w:val="Heading1"/>
+        <w:spacing w:line="360" w:lineRule="auto"/>
+      </w:pPr>
+      <w:r>
+        <w:lastRenderedPageBreak/>
+        <w:t>Arduino computer software</w:t>
+      </w:r>
+    </w:p>
+    <w:p>
+      <w:pPr>
+        <w:pStyle w:val="Heading2"/>
+        <w:spacing w:line="360" w:lineRule="auto"/>
+      </w:pPr>
+      <w:r>
+        <w:t>Packet structure</w:t>
+      </w:r>
+    </w:p>
+    <w:p>
+      <w:pPr>
+        <w:pStyle w:val="ListParagraph"/>
+        <w:numPr>
+          <w:ilvl w:val="0"/>
+          <w:numId w:val="1"/>
+        </w:numPr>
+        <w:spacing w:line="360" w:lineRule="auto"/>
+      </w:pPr>
+      <w:r>
+        <w:t>Structure for packets from talkative devices to master:</w:t>
+      </w:r>
+    </w:p>
+    <w:p>
+      <w:pPr>
+        <w:pStyle w:val="ListParagraph"/>
+        <w:numPr>
+          <w:ilvl w:val="1"/>
+          <w:numId w:val="1"/>
+        </w:numPr>
+        <w:spacing w:line="360" w:lineRule="auto"/>
+      </w:pPr>
+      <w:r>
+        <w:t>Sender ID (single alphanumerical character should suffice)</w:t>
+      </w:r>
+    </w:p>
+    <w:p>
+      <w:pPr>
+        <w:pStyle w:val="ListParagraph"/>
+        <w:numPr>
+          <w:ilvl w:val="1"/>
+          <w:numId w:val="1"/>
+        </w:numPr>
+        <w:spacing w:line="360" w:lineRule="auto"/>
+      </w:pPr>
+      <w:r>
+        <w:t>Packet urgency (</w:t>
+      </w:r>
+      <w:r>
+        <w:t xml:space="preserve">possible states: </w:t>
+      </w:r>
+      <w:r>
+        <w:t>standard and error)</w:t>
+      </w:r>
+    </w:p>
+    <w:p>
+      <w:pPr>
+        <w:pStyle w:val="ListParagraph"/>
+        <w:numPr>
+          <w:ilvl w:val="2"/>
+          <w:numId w:val="1"/>
+        </w:numPr>
+        <w:spacing w:line="360" w:lineRule="auto"/>
+      </w:pPr>
+      <w:r>
+        <w:t>This is used in case of power supply failover for example</w:t>
+      </w:r>
+    </w:p>
+    <w:p>
+      <w:pPr>
+        <w:pStyle w:val="ListParagraph"/>
+        <w:numPr>
+          <w:ilvl w:val="2"/>
+          <w:numId w:val="1"/>
+        </w:numPr>
+        <w:spacing w:line="360" w:lineRule="auto"/>
+      </w:pPr>
+      <w:r>
+        <w:t>Forces master to listen and forward broadcast on network</w:t>
+      </w:r>
+    </w:p>
+    <w:p>
+      <w:pPr>
+        <w:pStyle w:val="ListParagraph"/>
+        <w:numPr>
+          <w:ilvl w:val="2"/>
+          <w:numId w:val="1"/>
+        </w:numPr>
+        <w:spacing w:line="360" w:lineRule="auto"/>
+      </w:pPr>
+      <w:r>
+        <w:t>Standard packets update non-critical information</w:t>
+      </w:r>
+    </w:p>
+    <w:p>
+      <w:pPr>
+        <w:pStyle w:val="ListParagraph"/>
+        <w:numPr>
+          <w:ilvl w:val="1"/>
+          <w:numId w:val="1"/>
+        </w:numPr>
+        <w:spacing w:line="360" w:lineRule="auto"/>
+      </w:pPr>
+      <w:r>
+        <w:t>Packet data</w:t>
+      </w:r>
+    </w:p>
+    <w:p>
+      <w:pPr>
+        <w:pStyle w:val="ListParagraph"/>
+        <w:numPr>
+          <w:ilvl w:val="0"/>
+          <w:numId w:val="1"/>
+        </w:numPr>
+        <w:spacing w:line="360" w:lineRule="auto"/>
+      </w:pPr>
+      <w:r>
+        <w:t>Structure for packets from master to devices</w:t>
+      </w:r>
+    </w:p>
+    <w:p>
+      <w:pPr>
+        <w:pStyle w:val="ListParagraph"/>
+        <w:numPr>
+          <w:ilvl w:val="1"/>
+          <w:numId w:val="1"/>
+        </w:numPr>
+        <w:spacing w:line="360" w:lineRule="auto"/>
+      </w:pPr>
+      <w:r>
+        <w:t>Target ID (alphanumerical character describing what computer is addressed)</w:t>
+      </w:r>
+    </w:p>
+    <w:p>
+      <w:pPr>
+        <w:pStyle w:val="ListParagraph"/>
+        <w:numPr>
+          <w:ilvl w:val="1"/>
+          <w:numId w:val="1"/>
+        </w:numPr>
+        <w:spacing w:line="360" w:lineRule="auto"/>
+      </w:pPr>
+      <w:r>
+        <w:t>Request type (</w:t>
+      </w:r>
+      <w:r>
+        <w:t>possible states:</w:t>
+      </w:r>
+      <w:r>
+        <w:t xml:space="preserve"> execute an action </w:t>
+      </w:r>
+      <w:r>
+        <w:t>or</w:t>
+      </w:r>
+      <w:r>
+        <w:t xml:space="preserve"> request data)</w:t>
+      </w:r>
+    </w:p>
+    <w:p>
+      <w:pPr>
+        <w:pStyle w:val="ListParagraph"/>
+        <w:numPr>
+          <w:ilvl w:val="1"/>
+          <w:numId w:val="1"/>
+        </w:numPr>
+        <w:spacing w:line="360" w:lineRule="auto"/>
+      </w:pPr>
+      <w:r>
+        <w:t>Request data (only necessary if asking a device to perform an action)</w:t>
+      </w:r>
+    </w:p>
+    <w:p>
+      <w:pPr>
+        <w:pStyle w:val="ListParagraph"/>
+        <w:numPr>
+          <w:ilvl w:val="2"/>
+          <w:numId w:val="1"/>
+        </w:numPr>
+        <w:spacing w:line="360" w:lineRule="auto"/>
+      </w:pPr>
+      <w:r>
+        <w:t>Could be used for requesting oddly specific data that may be omitted from regular broadcasts</w:t>
+      </w:r>
+    </w:p>
     <w:sectPr>
       <w:pgSz w:w="12240" w:h="15840"/>
       <w:pgMar w:top="1440" w:right="1440" w:bottom="1440" w:left="1440" w:header="720" w:footer="720" w:gutter="0"/>

</xml_diff>

<commit_message>
last update aug 15
</commit_message>
<xml_diff>
--- a/Software/architecture.docx
+++ b/Software/architecture.docx
@@ -151,7 +151,15 @@
         </w:numPr>
       </w:pPr>
       <w:r>
-        <w:t>Openness refers to how many downstream route options are available. This should be analyzed by how many dead ends exist along the route up to a certain amount of levels where one level is one intersection ‘deep’ down the chosen road.</w:t>
+        <w:t xml:space="preserve">Openness refers to how many downstream route options are available. This should be analyzed by how many dead ends exist along the route up to a certain </w:t>
+      </w:r>
+      <w:proofErr w:type="gramStart"/>
+      <w:r>
+        <w:t>amount</w:t>
+      </w:r>
+      <w:proofErr w:type="gramEnd"/>
+      <w:r>
+        <w:t xml:space="preserve"> of levels where one level is one intersection ‘deep’ down the chosen road.</w:t>
       </w:r>
     </w:p>
     <w:p>
@@ -361,7 +369,15 @@
         <w:t>Listen</w:t>
       </w:r>
       <w:r>
-        <w:t xml:space="preserve"> to CAN bus and mimic original dispay data and add things</w:t>
+        <w:t xml:space="preserve"> to CAN bus and mimic original </w:t>
+      </w:r>
+      <w:proofErr w:type="spellStart"/>
+      <w:r>
+        <w:t>dispay</w:t>
+      </w:r>
+      <w:proofErr w:type="spellEnd"/>
+      <w:r>
+        <w:t xml:space="preserve"> data and add things</w:t>
       </w:r>
     </w:p>
     <w:p>
@@ -497,31 +513,55 @@
         </w:numPr>
       </w:pPr>
       <w:r>
-        <w:t>Uses an ethernet shield to generate a server that hosts data from all arduinos in the vehicle</w:t>
-      </w:r>
-    </w:p>
-    <w:p>
-      <w:pPr>
-        <w:pStyle w:val="ListParagraph"/>
-        <w:numPr>
-          <w:ilvl w:val="1"/>
-          <w:numId w:val="1"/>
-        </w:numPr>
-      </w:pPr>
-      <w:r>
-        <w:t>Vehicle has many arduinos throughout on a serial network</w:t>
-      </w:r>
-    </w:p>
-    <w:p>
-      <w:pPr>
-        <w:pStyle w:val="ListParagraph"/>
-        <w:numPr>
-          <w:ilvl w:val="1"/>
-          <w:numId w:val="1"/>
-        </w:numPr>
-      </w:pPr>
-      <w:r>
-        <w:t>Each Arduino has a specific purpose and limited I/O for that purpose</w:t>
+        <w:t xml:space="preserve">Uses an ethernet shield to generate a server that hosts data from all </w:t>
+      </w:r>
+      <w:proofErr w:type="spellStart"/>
+      <w:r>
+        <w:t>arduinos</w:t>
+      </w:r>
+      <w:proofErr w:type="spellEnd"/>
+      <w:r>
+        <w:t xml:space="preserve"> in the vehicle</w:t>
+      </w:r>
+    </w:p>
+    <w:p>
+      <w:pPr>
+        <w:pStyle w:val="ListParagraph"/>
+        <w:numPr>
+          <w:ilvl w:val="1"/>
+          <w:numId w:val="1"/>
+        </w:numPr>
+      </w:pPr>
+      <w:r>
+        <w:t xml:space="preserve">Vehicle has many </w:t>
+      </w:r>
+      <w:proofErr w:type="spellStart"/>
+      <w:r>
+        <w:t>arduinos</w:t>
+      </w:r>
+      <w:proofErr w:type="spellEnd"/>
+      <w:r>
+        <w:t xml:space="preserve"> throughout on a serial network</w:t>
+      </w:r>
+    </w:p>
+    <w:p>
+      <w:pPr>
+        <w:pStyle w:val="ListParagraph"/>
+        <w:numPr>
+          <w:ilvl w:val="1"/>
+          <w:numId w:val="1"/>
+        </w:numPr>
+      </w:pPr>
+      <w:r>
+        <w:t xml:space="preserve">Each Arduino has a specific purpose and </w:t>
+      </w:r>
+      <w:proofErr w:type="gramStart"/>
+      <w:r>
+        <w:t>limited</w:t>
+      </w:r>
+      <w:proofErr w:type="gramEnd"/>
+      <w:r>
+        <w:t xml:space="preserve"> I/O for that purpose</w:t>
       </w:r>
     </w:p>
     <w:p>
@@ -608,8 +648,13 @@
         </w:numPr>
       </w:pPr>
       <w:r>
-        <w:t>Manage relays for actual brake lighs</w:t>
-      </w:r>
+        <w:t xml:space="preserve">Manage relays for actual brake </w:t>
+      </w:r>
+      <w:proofErr w:type="spellStart"/>
+      <w:r>
+        <w:t>lighs</w:t>
+      </w:r>
+      <w:proofErr w:type="spellEnd"/>
     </w:p>
     <w:p>
       <w:pPr>
@@ -758,7 +803,15 @@
         </w:numPr>
       </w:pPr>
       <w:r>
-        <w:t>Read and modify temperatre/airflow settings</w:t>
+        <w:t xml:space="preserve">Read and modify </w:t>
+      </w:r>
+      <w:proofErr w:type="spellStart"/>
+      <w:r>
+        <w:t>temperatre</w:t>
+      </w:r>
+      <w:proofErr w:type="spellEnd"/>
+      <w:r>
+        <w:t>/airflow settings</w:t>
       </w:r>
     </w:p>
     <w:p>
@@ -837,6 +890,329 @@
       <w:pPr>
         <w:pStyle w:val="ListParagraph"/>
         <w:numPr>
+          <w:ilvl w:val="4"/>
+          <w:numId w:val="1"/>
+        </w:numPr>
+      </w:pPr>
+      <w:r>
+        <w:t>Button and keyboard letter correlations</w:t>
+      </w:r>
+    </w:p>
+    <w:p>
+      <w:pPr>
+        <w:pStyle w:val="ListParagraph"/>
+        <w:numPr>
+          <w:ilvl w:val="5"/>
+          <w:numId w:val="1"/>
+        </w:numPr>
+      </w:pPr>
+      <w:r>
+        <w:t>Keys on right side</w:t>
+      </w:r>
+    </w:p>
+    <w:p>
+      <w:pPr>
+        <w:pStyle w:val="ListParagraph"/>
+        <w:numPr>
+          <w:ilvl w:val="6"/>
+          <w:numId w:val="1"/>
+        </w:numPr>
+      </w:pPr>
+      <w:r>
+        <w:t xml:space="preserve">Up </w:t>
+      </w:r>
+      <w:r>
+        <w:sym w:font="Wingdings" w:char="F0E0"/>
+      </w:r>
+      <w:r>
+        <w:t xml:space="preserve"> A</w:t>
+      </w:r>
+    </w:p>
+    <w:p>
+      <w:pPr>
+        <w:pStyle w:val="ListParagraph"/>
+        <w:numPr>
+          <w:ilvl w:val="6"/>
+          <w:numId w:val="1"/>
+        </w:numPr>
+      </w:pPr>
+      <w:r>
+        <w:t xml:space="preserve">Right </w:t>
+      </w:r>
+      <w:r>
+        <w:sym w:font="Wingdings" w:char="F0E0"/>
+      </w:r>
+      <w:r>
+        <w:t xml:space="preserve"> B</w:t>
+      </w:r>
+    </w:p>
+    <w:p>
+      <w:pPr>
+        <w:pStyle w:val="ListParagraph"/>
+        <w:numPr>
+          <w:ilvl w:val="6"/>
+          <w:numId w:val="1"/>
+        </w:numPr>
+      </w:pPr>
+      <w:r>
+        <w:t xml:space="preserve">Down </w:t>
+      </w:r>
+      <w:r>
+        <w:sym w:font="Wingdings" w:char="F0E0"/>
+      </w:r>
+      <w:r>
+        <w:t xml:space="preserve"> C</w:t>
+      </w:r>
+    </w:p>
+    <w:p>
+      <w:pPr>
+        <w:pStyle w:val="ListParagraph"/>
+        <w:numPr>
+          <w:ilvl w:val="6"/>
+          <w:numId w:val="1"/>
+        </w:numPr>
+      </w:pPr>
+      <w:r>
+        <w:t xml:space="preserve">Left </w:t>
+      </w:r>
+      <w:r>
+        <w:sym w:font="Wingdings" w:char="F0E0"/>
+      </w:r>
+      <w:r>
+        <w:t xml:space="preserve"> D</w:t>
+      </w:r>
+    </w:p>
+    <w:p>
+      <w:pPr>
+        <w:pStyle w:val="ListParagraph"/>
+        <w:numPr>
+          <w:ilvl w:val="6"/>
+          <w:numId w:val="1"/>
+        </w:numPr>
+      </w:pPr>
+      <w:r>
+        <w:t xml:space="preserve">Enter </w:t>
+      </w:r>
+      <w:r>
+        <w:sym w:font="Wingdings" w:char="F0E0"/>
+      </w:r>
+      <w:r>
+        <w:t xml:space="preserve"> E</w:t>
+      </w:r>
+    </w:p>
+    <w:p>
+      <w:pPr>
+        <w:pStyle w:val="ListParagraph"/>
+        <w:numPr>
+          <w:ilvl w:val="6"/>
+          <w:numId w:val="1"/>
+        </w:numPr>
+      </w:pPr>
+      <w:r>
+        <w:t xml:space="preserve">Back </w:t>
+      </w:r>
+      <w:r>
+        <w:sym w:font="Wingdings" w:char="F0E0"/>
+      </w:r>
+      <w:r>
+        <w:t xml:space="preserve"> F</w:t>
+      </w:r>
+    </w:p>
+    <w:p>
+      <w:pPr>
+        <w:pStyle w:val="ListParagraph"/>
+        <w:numPr>
+          <w:ilvl w:val="6"/>
+          <w:numId w:val="1"/>
+        </w:numPr>
+      </w:pPr>
+      <w:r>
+        <w:t xml:space="preserve">Voice </w:t>
+      </w:r>
+      <w:r>
+        <w:sym w:font="Wingdings" w:char="F0E0"/>
+      </w:r>
+      <w:r>
+        <w:t xml:space="preserve"> G</w:t>
+      </w:r>
+    </w:p>
+    <w:p>
+      <w:pPr>
+        <w:pStyle w:val="ListParagraph"/>
+        <w:numPr>
+          <w:ilvl w:val="5"/>
+          <w:numId w:val="1"/>
+        </w:numPr>
+      </w:pPr>
+      <w:r>
+        <w:t>Keys on left side</w:t>
+      </w:r>
+    </w:p>
+    <w:p>
+      <w:pPr>
+        <w:pStyle w:val="ListParagraph"/>
+        <w:numPr>
+          <w:ilvl w:val="6"/>
+          <w:numId w:val="1"/>
+        </w:numPr>
+      </w:pPr>
+      <w:r>
+        <w:t xml:space="preserve">Source </w:t>
+      </w:r>
+      <w:r>
+        <w:sym w:font="Wingdings" w:char="F0E0"/>
+      </w:r>
+      <w:r>
+        <w:t xml:space="preserve"> H</w:t>
+      </w:r>
+    </w:p>
+    <w:p>
+      <w:pPr>
+        <w:pStyle w:val="ListParagraph"/>
+        <w:numPr>
+          <w:ilvl w:val="6"/>
+          <w:numId w:val="1"/>
+        </w:numPr>
+      </w:pPr>
+      <w:r>
+        <w:t xml:space="preserve">Call </w:t>
+      </w:r>
+      <w:proofErr w:type="gramStart"/>
+      <w:r>
+        <w:t>pick</w:t>
+      </w:r>
+      <w:proofErr w:type="gramEnd"/>
+      <w:r>
+        <w:t xml:space="preserve"> up </w:t>
+      </w:r>
+      <w:r>
+        <w:sym w:font="Wingdings" w:char="F0E0"/>
+      </w:r>
+      <w:r>
+        <w:t xml:space="preserve"> I</w:t>
+      </w:r>
+    </w:p>
+    <w:p>
+      <w:pPr>
+        <w:pStyle w:val="ListParagraph"/>
+        <w:numPr>
+          <w:ilvl w:val="6"/>
+          <w:numId w:val="1"/>
+        </w:numPr>
+      </w:pPr>
+      <w:r>
+        <w:t xml:space="preserve">Call </w:t>
+      </w:r>
+      <w:proofErr w:type="gramStart"/>
+      <w:r>
+        <w:t>hang</w:t>
+      </w:r>
+      <w:proofErr w:type="gramEnd"/>
+      <w:r>
+        <w:t xml:space="preserve"> up </w:t>
+      </w:r>
+      <w:r>
+        <w:sym w:font="Wingdings" w:char="F0E0"/>
+      </w:r>
+      <w:r>
+        <w:t xml:space="preserve"> J</w:t>
+      </w:r>
+    </w:p>
+    <w:p>
+      <w:pPr>
+        <w:pStyle w:val="ListParagraph"/>
+        <w:numPr>
+          <w:ilvl w:val="6"/>
+          <w:numId w:val="1"/>
+        </w:numPr>
+      </w:pPr>
+      <w:r>
+        <w:lastRenderedPageBreak/>
+        <w:t xml:space="preserve">Volume up </w:t>
+      </w:r>
+      <w:r>
+        <w:sym w:font="Wingdings" w:char="F0E0"/>
+      </w:r>
+      <w:r>
+        <w:t xml:space="preserve"> K</w:t>
+      </w:r>
+    </w:p>
+    <w:p>
+      <w:pPr>
+        <w:pStyle w:val="ListParagraph"/>
+        <w:numPr>
+          <w:ilvl w:val="6"/>
+          <w:numId w:val="1"/>
+        </w:numPr>
+      </w:pPr>
+      <w:r>
+        <w:t xml:space="preserve">Volume down </w:t>
+      </w:r>
+      <w:r>
+        <w:sym w:font="Wingdings" w:char="F0E0"/>
+      </w:r>
+      <w:r>
+        <w:t xml:space="preserve"> L</w:t>
+      </w:r>
+    </w:p>
+    <w:p>
+      <w:pPr>
+        <w:pStyle w:val="ListParagraph"/>
+        <w:numPr>
+          <w:ilvl w:val="6"/>
+          <w:numId w:val="1"/>
+        </w:numPr>
+      </w:pPr>
+      <w:r>
+        <w:t xml:space="preserve">Right </w:t>
+      </w:r>
+      <w:r>
+        <w:sym w:font="Wingdings" w:char="F0E0"/>
+      </w:r>
+      <w:r>
+        <w:t xml:space="preserve"> M</w:t>
+      </w:r>
+    </w:p>
+    <w:p>
+      <w:pPr>
+        <w:pStyle w:val="ListParagraph"/>
+        <w:numPr>
+          <w:ilvl w:val="6"/>
+          <w:numId w:val="1"/>
+        </w:numPr>
+      </w:pPr>
+      <w:r>
+        <w:t xml:space="preserve">Left </w:t>
+      </w:r>
+      <w:r>
+        <w:sym w:font="Wingdings" w:char="F0E0"/>
+      </w:r>
+      <w:r>
+        <w:t xml:space="preserve"> N</w:t>
+      </w:r>
+    </w:p>
+    <w:p>
+      <w:pPr>
+        <w:pStyle w:val="ListParagraph"/>
+        <w:numPr>
+          <w:ilvl w:val="6"/>
+          <w:numId w:val="1"/>
+        </w:numPr>
+      </w:pPr>
+      <w:r>
+        <w:t xml:space="preserve">Enter </w:t>
+      </w:r>
+      <w:r>
+        <w:sym w:font="Wingdings" w:char="F0E0"/>
+      </w:r>
+      <w:r>
+        <w:t xml:space="preserve"> O</w:t>
+      </w:r>
+    </w:p>
+    <w:p>
+      <w:pPr>
+        <w:pStyle w:val="ListParagraph"/>
+        <w:numPr>
           <w:ilvl w:val="3"/>
           <w:numId w:val="1"/>
         </w:numPr>
@@ -1013,7 +1389,6 @@
         </w:numPr>
       </w:pPr>
       <w:r>
-        <w:lastRenderedPageBreak/>
         <w:t>Bus 3 – everything else (slave/executor devices)</w:t>
       </w:r>
     </w:p>
@@ -1045,9 +1420,11 @@
         <w:tab/>
         <w:t>Front end service (</w:t>
       </w:r>
+      <w:proofErr w:type="spellStart"/>
       <w:r>
         <w:t>FullscreenActivity</w:t>
       </w:r>
+      <w:proofErr w:type="spellEnd"/>
       <w:r>
         <w:t>) provides the general layout which contains a couple fragment containers. Each service has a separate fragment class which is displayed in the fragment containers. This is done because the service must run continuously regardless of whether the fragment is displayed to the user.</w:t>
       </w:r>
@@ -1322,9 +1699,11 @@
           <w:numId w:val="1"/>
         </w:numPr>
       </w:pPr>
+      <w:proofErr w:type="spellStart"/>
       <w:r>
         <w:t>FullscreenActivity</w:t>
       </w:r>
+      <w:proofErr w:type="spellEnd"/>
       <w:r>
         <w:t xml:space="preserve"> (Front-end manager)</w:t>
       </w:r>
@@ -1350,8 +1729,13 @@
         </w:numPr>
       </w:pPr>
       <w:r>
-        <w:t>Other classes solely provide data or video sources etc</w:t>
-      </w:r>
+        <w:t xml:space="preserve">Other classes solely provide data or video sources </w:t>
+      </w:r>
+      <w:proofErr w:type="spellStart"/>
+      <w:r>
+        <w:t>etc</w:t>
+      </w:r>
+      <w:proofErr w:type="spellEnd"/>
     </w:p>
     <w:p>
       <w:pPr>
@@ -1373,9 +1757,11 @@
           <w:numId w:val="1"/>
         </w:numPr>
       </w:pPr>
+      <w:proofErr w:type="spellStart"/>
       <w:r>
         <w:t>DiagnosticService</w:t>
       </w:r>
+      <w:proofErr w:type="spellEnd"/>
     </w:p>
     <w:p>
       <w:pPr>
@@ -1433,21 +1819,36 @@
           <w:numId w:val="1"/>
         </w:numPr>
       </w:pPr>
+      <w:proofErr w:type="spellStart"/>
       <w:r>
         <w:t>MediaService</w:t>
       </w:r>
-    </w:p>
-    <w:p>
-      <w:pPr>
-        <w:pStyle w:val="ListParagraph"/>
-        <w:numPr>
-          <w:ilvl w:val="1"/>
-          <w:numId w:val="1"/>
-        </w:numPr>
-      </w:pPr>
-      <w:r>
-        <w:t>Retrieves media from soundcloud or youtube</w:t>
-      </w:r>
+      <w:proofErr w:type="spellEnd"/>
+    </w:p>
+    <w:p>
+      <w:pPr>
+        <w:pStyle w:val="ListParagraph"/>
+        <w:numPr>
+          <w:ilvl w:val="1"/>
+          <w:numId w:val="1"/>
+        </w:numPr>
+      </w:pPr>
+      <w:r>
+        <w:t xml:space="preserve">Retrieves media from </w:t>
+      </w:r>
+      <w:proofErr w:type="spellStart"/>
+      <w:r>
+        <w:t>soundcloud</w:t>
+      </w:r>
+      <w:proofErr w:type="spellEnd"/>
+      <w:r>
+        <w:t xml:space="preserve"> or </w:t>
+      </w:r>
+      <w:proofErr w:type="spellStart"/>
+      <w:r>
+        <w:t>youtube</w:t>
+      </w:r>
+      <w:proofErr w:type="spellEnd"/>
     </w:p>
     <w:p>
       <w:pPr>
@@ -1493,9 +1894,11 @@
           <w:numId w:val="1"/>
         </w:numPr>
       </w:pPr>
+      <w:proofErr w:type="spellStart"/>
       <w:r>
         <w:t>DefenceService</w:t>
       </w:r>
+      <w:proofErr w:type="spellEnd"/>
     </w:p>
     <w:p>
       <w:pPr>
@@ -1541,9 +1944,11 @@
           <w:numId w:val="1"/>
         </w:numPr>
       </w:pPr>
+      <w:proofErr w:type="spellStart"/>
       <w:r>
         <w:t>SafetyService</w:t>
       </w:r>
+      <w:proofErr w:type="spellEnd"/>
     </w:p>
     <w:p>
       <w:pPr>
@@ -1569,7 +1974,15 @@
         <w:t>Obtains</w:t>
       </w:r>
       <w:r>
-        <w:t xml:space="preserve"> footage of blindspot cameras etc</w:t>
+        <w:t xml:space="preserve"> footage of </w:t>
+      </w:r>
+      <w:proofErr w:type="spellStart"/>
+      <w:r>
+        <w:t>blindspot</w:t>
+      </w:r>
+      <w:proofErr w:type="spellEnd"/>
+      <w:r>
+        <w:t xml:space="preserve"> cameras etc</w:t>
       </w:r>
       <w:r>
         <w:t>.</w:t>
@@ -1584,7 +1997,15 @@
         </w:numPr>
       </w:pPr>
       <w:r>
-        <w:t>Probably won’t do any CV since those tasks should be done by an nVidia Jetson which won’t be installed for another year at the very least</w:t>
+        <w:t xml:space="preserve">Probably won’t do any CV since those tasks should be done by an </w:t>
+      </w:r>
+      <w:proofErr w:type="spellStart"/>
+      <w:r>
+        <w:t>nVidia</w:t>
+      </w:r>
+      <w:proofErr w:type="spellEnd"/>
+      <w:r>
+        <w:t xml:space="preserve"> Jetson which won’t be installed for another year at the very least</w:t>
       </w:r>
     </w:p>
     <w:p>
@@ -1595,9 +2016,11 @@
           <w:numId w:val="1"/>
         </w:numPr>
       </w:pPr>
+      <w:proofErr w:type="spellStart"/>
       <w:r>
         <w:t>NavigationService</w:t>
       </w:r>
+      <w:proofErr w:type="spellEnd"/>
     </w:p>
     <w:p>
       <w:pPr>
@@ -1619,9 +2042,11 @@
           <w:numId w:val="1"/>
         </w:numPr>
       </w:pPr>
+      <w:proofErr w:type="spellStart"/>
       <w:r>
         <w:t>NetworkService</w:t>
       </w:r>
+      <w:proofErr w:type="spellEnd"/>
     </w:p>
     <w:p>
       <w:pPr>
@@ -1920,7 +2345,7 @@
         <w:rFonts w:ascii="Courier New" w:hAnsi="Courier New" w:cs="Courier New" w:hint="default"/>
       </w:rPr>
     </w:lvl>
-    <w:lvl w:ilvl="5" w:tplc="04090005" w:tentative="1">
+    <w:lvl w:ilvl="5" w:tplc="04090005">
       <w:start w:val="1"/>
       <w:numFmt w:val="bullet"/>
       <w:lvlText w:val=""/>
@@ -1932,7 +2357,7 @@
         <w:rFonts w:ascii="Wingdings" w:hAnsi="Wingdings" w:hint="default"/>
       </w:rPr>
     </w:lvl>
-    <w:lvl w:ilvl="6" w:tplc="04090001" w:tentative="1">
+    <w:lvl w:ilvl="6" w:tplc="04090001">
       <w:start w:val="1"/>
       <w:numFmt w:val="bullet"/>
       <w:lvlText w:val=""/>

</xml_diff>